<commit_message>
Typed up Friday minute properly :100:
</commit_message>
<xml_diff>
--- a/Meeting_Minutes/Minutes_Template.docx
+++ b/Meeting_Minutes/Minutes_Template.docx
@@ -1,6 +1,6 @@
 
 <file path=word/document.xml><?xml version="1.0" encoding="utf-8"?>
-<w:document xmlns:wpc="http://schemas.microsoft.com/office/word/2010/wordprocessingCanvas" xmlns:cx="http://schemas.microsoft.com/office/drawing/2014/chartex" xmlns:cx1="http://schemas.microsoft.com/office/drawing/2015/9/8/chartex" xmlns:cx2="http://schemas.microsoft.com/office/drawing/2015/10/21/chartex" xmlns:cx3="http://schemas.microsoft.com/office/drawing/2016/5/9/chartex" xmlns:cx4="http://schemas.microsoft.com/office/drawing/2016/5/10/chartex" xmlns:cx5="http://schemas.microsoft.com/office/drawing/2016/5/11/chartex" xmlns:cx6="http://schemas.microsoft.com/office/drawing/2016/5/12/chartex" xmlns:cx7="http://schemas.microsoft.com/office/drawing/2016/5/13/chartex" xmlns:cx8="http://schemas.microsoft.com/office/drawing/2016/5/14/chartex" xmlns:mc="http://schemas.openxmlformats.org/markup-compatibility/2006" xmlns:aink="http://schemas.microsoft.com/office/drawing/2016/ink" xmlns:am3d="http://schemas.microsoft.com/office/drawing/2017/model3d" xmlns:o="urn:schemas-microsoft-com:office:office" xmlns:r="http://schemas.openxmlformats.org/officeDocument/2006/relationships" xmlns:m="http://schemas.openxmlformats.org/officeDocument/2006/math" xmlns:v="urn:schemas-microsoft-com:vml" xmlns:wp14="http://schemas.microsoft.com/office/word/2010/wordprocessingDrawing" xmlns:wp="http://schemas.openxmlformats.org/drawingml/2006/wordprocessingDrawing" xmlns:w10="urn:schemas-microsoft-com:office:word" xmlns:w="http://schemas.openxmlformats.org/wordprocessingml/2006/main" xmlns:w14="http://schemas.microsoft.com/office/word/2010/wordml" xmlns:w15="http://schemas.microsoft.com/office/word/2012/wordml" xmlns:w16cid="http://schemas.microsoft.com/office/word/2016/wordml/cid" xmlns:w16se="http://schemas.microsoft.com/office/word/2015/wordml/symex" xmlns:wpg="http://schemas.microsoft.com/office/word/2010/wordprocessingGroup" xmlns:wpi="http://schemas.microsoft.com/office/word/2010/wordprocessingInk" xmlns:wne="http://schemas.microsoft.com/office/word/2006/wordml" xmlns:wps="http://schemas.microsoft.com/office/word/2010/wordprocessingShape" mc:Ignorable="w14 w15 w16se w16cid wp14">
+<w:document xmlns:wpc="http://schemas.microsoft.com/office/word/2010/wordprocessingCanvas" xmlns:mc="http://schemas.openxmlformats.org/markup-compatibility/2006" xmlns:o="urn:schemas-microsoft-com:office:office" xmlns:r="http://schemas.openxmlformats.org/officeDocument/2006/relationships" xmlns:m="http://schemas.openxmlformats.org/officeDocument/2006/math" xmlns:v="urn:schemas-microsoft-com:vml" xmlns:wp14="http://schemas.microsoft.com/office/word/2010/wordprocessingDrawing" xmlns:wp="http://schemas.openxmlformats.org/drawingml/2006/wordprocessingDrawing" xmlns:w10="urn:schemas-microsoft-com:office:word" xmlns:w="http://schemas.openxmlformats.org/wordprocessingml/2006/main" xmlns:w14="http://schemas.microsoft.com/office/word/2010/wordml" xmlns:w15="http://schemas.microsoft.com/office/word/2012/wordml" xmlns:wpg="http://schemas.microsoft.com/office/word/2010/wordprocessingGroup" xmlns:wpi="http://schemas.microsoft.com/office/word/2010/wordprocessingInk" xmlns:wne="http://schemas.microsoft.com/office/word/2006/wordml" xmlns:wps="http://schemas.microsoft.com/office/word/2010/wordprocessingShape" mc:Ignorable="w14 w15 wp14">
   <w:body>
     <w:p>
       <w:pPr>
@@ -16,6 +16,8 @@
         </w:rPr>
         <w:t>Summary:</w:t>
       </w:r>
+      <w:bookmarkStart w:id="0" w:name="_GoBack"/>
+      <w:bookmarkEnd w:id="0"/>
     </w:p>
     <w:p>
       <w:pPr>
@@ -1101,8 +1103,6 @@
                 <w:rFonts w:ascii="Times New Roman" w:hAnsi="Times New Roman" w:cs="Times New Roman"/>
               </w:rPr>
             </w:pPr>
-            <w:bookmarkStart w:id="0" w:name="_GoBack"/>
-            <w:bookmarkEnd w:id="0"/>
           </w:p>
         </w:tc>
         <w:tc>
@@ -1209,7 +1209,7 @@
 </file>
 
 <file path=word/endnotes.xml><?xml version="1.0" encoding="utf-8"?>
-<w:endnotes xmlns:wpc="http://schemas.microsoft.com/office/word/2010/wordprocessingCanvas" xmlns:cx="http://schemas.microsoft.com/office/drawing/2014/chartex" xmlns:cx1="http://schemas.microsoft.com/office/drawing/2015/9/8/chartex" xmlns:cx2="http://schemas.microsoft.com/office/drawing/2015/10/21/chartex" xmlns:cx3="http://schemas.microsoft.com/office/drawing/2016/5/9/chartex" xmlns:cx4="http://schemas.microsoft.com/office/drawing/2016/5/10/chartex" xmlns:cx5="http://schemas.microsoft.com/office/drawing/2016/5/11/chartex" xmlns:cx6="http://schemas.microsoft.com/office/drawing/2016/5/12/chartex" xmlns:cx7="http://schemas.microsoft.com/office/drawing/2016/5/13/chartex" xmlns:cx8="http://schemas.microsoft.com/office/drawing/2016/5/14/chartex" xmlns:mc="http://schemas.openxmlformats.org/markup-compatibility/2006" xmlns:aink="http://schemas.microsoft.com/office/drawing/2016/ink" xmlns:am3d="http://schemas.microsoft.com/office/drawing/2017/model3d" xmlns:o="urn:schemas-microsoft-com:office:office" xmlns:r="http://schemas.openxmlformats.org/officeDocument/2006/relationships" xmlns:m="http://schemas.openxmlformats.org/officeDocument/2006/math" xmlns:v="urn:schemas-microsoft-com:vml" xmlns:wp14="http://schemas.microsoft.com/office/word/2010/wordprocessingDrawing" xmlns:wp="http://schemas.openxmlformats.org/drawingml/2006/wordprocessingDrawing" xmlns:w10="urn:schemas-microsoft-com:office:word" xmlns:w="http://schemas.openxmlformats.org/wordprocessingml/2006/main" xmlns:w14="http://schemas.microsoft.com/office/word/2010/wordml" xmlns:w15="http://schemas.microsoft.com/office/word/2012/wordml" xmlns:w16cid="http://schemas.microsoft.com/office/word/2016/wordml/cid" xmlns:w16se="http://schemas.microsoft.com/office/word/2015/wordml/symex" xmlns:wpg="http://schemas.microsoft.com/office/word/2010/wordprocessingGroup" xmlns:wpi="http://schemas.microsoft.com/office/word/2010/wordprocessingInk" xmlns:wne="http://schemas.microsoft.com/office/word/2006/wordml" xmlns:wps="http://schemas.microsoft.com/office/word/2010/wordprocessingShape" mc:Ignorable="w14 w15 w16se w16cid wp14">
+<w:endnotes xmlns:wpc="http://schemas.microsoft.com/office/word/2010/wordprocessingCanvas" xmlns:mc="http://schemas.openxmlformats.org/markup-compatibility/2006" xmlns:o="urn:schemas-microsoft-com:office:office" xmlns:r="http://schemas.openxmlformats.org/officeDocument/2006/relationships" xmlns:m="http://schemas.openxmlformats.org/officeDocument/2006/math" xmlns:v="urn:schemas-microsoft-com:vml" xmlns:wp14="http://schemas.microsoft.com/office/word/2010/wordprocessingDrawing" xmlns:wp="http://schemas.openxmlformats.org/drawingml/2006/wordprocessingDrawing" xmlns:w10="urn:schemas-microsoft-com:office:word" xmlns:w="http://schemas.openxmlformats.org/wordprocessingml/2006/main" xmlns:w14="http://schemas.microsoft.com/office/word/2010/wordml" xmlns:w15="http://schemas.microsoft.com/office/word/2012/wordml" xmlns:wpg="http://schemas.microsoft.com/office/word/2010/wordprocessingGroup" xmlns:wpi="http://schemas.microsoft.com/office/word/2010/wordprocessingInk" xmlns:wne="http://schemas.microsoft.com/office/word/2006/wordml" xmlns:wps="http://schemas.microsoft.com/office/word/2010/wordprocessingShape" mc:Ignorable="w14 w15 wp14">
   <w:endnote w:type="separator" w:id="-1">
     <w:p>
       <w:pPr>
@@ -1234,7 +1234,7 @@
 </file>
 
 <file path=word/footnotes.xml><?xml version="1.0" encoding="utf-8"?>
-<w:footnotes xmlns:wpc="http://schemas.microsoft.com/office/word/2010/wordprocessingCanvas" xmlns:cx="http://schemas.microsoft.com/office/drawing/2014/chartex" xmlns:cx1="http://schemas.microsoft.com/office/drawing/2015/9/8/chartex" xmlns:cx2="http://schemas.microsoft.com/office/drawing/2015/10/21/chartex" xmlns:cx3="http://schemas.microsoft.com/office/drawing/2016/5/9/chartex" xmlns:cx4="http://schemas.microsoft.com/office/drawing/2016/5/10/chartex" xmlns:cx5="http://schemas.microsoft.com/office/drawing/2016/5/11/chartex" xmlns:cx6="http://schemas.microsoft.com/office/drawing/2016/5/12/chartex" xmlns:cx7="http://schemas.microsoft.com/office/drawing/2016/5/13/chartex" xmlns:cx8="http://schemas.microsoft.com/office/drawing/2016/5/14/chartex" xmlns:mc="http://schemas.openxmlformats.org/markup-compatibility/2006" xmlns:aink="http://schemas.microsoft.com/office/drawing/2016/ink" xmlns:am3d="http://schemas.microsoft.com/office/drawing/2017/model3d" xmlns:o="urn:schemas-microsoft-com:office:office" xmlns:r="http://schemas.openxmlformats.org/officeDocument/2006/relationships" xmlns:m="http://schemas.openxmlformats.org/officeDocument/2006/math" xmlns:v="urn:schemas-microsoft-com:vml" xmlns:wp14="http://schemas.microsoft.com/office/word/2010/wordprocessingDrawing" xmlns:wp="http://schemas.openxmlformats.org/drawingml/2006/wordprocessingDrawing" xmlns:w10="urn:schemas-microsoft-com:office:word" xmlns:w="http://schemas.openxmlformats.org/wordprocessingml/2006/main" xmlns:w14="http://schemas.microsoft.com/office/word/2010/wordml" xmlns:w15="http://schemas.microsoft.com/office/word/2012/wordml" xmlns:w16cid="http://schemas.microsoft.com/office/word/2016/wordml/cid" xmlns:w16se="http://schemas.microsoft.com/office/word/2015/wordml/symex" xmlns:wpg="http://schemas.microsoft.com/office/word/2010/wordprocessingGroup" xmlns:wpi="http://schemas.microsoft.com/office/word/2010/wordprocessingInk" xmlns:wne="http://schemas.microsoft.com/office/word/2006/wordml" xmlns:wps="http://schemas.microsoft.com/office/word/2010/wordprocessingShape" mc:Ignorable="w14 w15 w16se w16cid wp14">
+<w:footnotes xmlns:wpc="http://schemas.microsoft.com/office/word/2010/wordprocessingCanvas" xmlns:mc="http://schemas.openxmlformats.org/markup-compatibility/2006" xmlns:o="urn:schemas-microsoft-com:office:office" xmlns:r="http://schemas.openxmlformats.org/officeDocument/2006/relationships" xmlns:m="http://schemas.openxmlformats.org/officeDocument/2006/math" xmlns:v="urn:schemas-microsoft-com:vml" xmlns:wp14="http://schemas.microsoft.com/office/word/2010/wordprocessingDrawing" xmlns:wp="http://schemas.openxmlformats.org/drawingml/2006/wordprocessingDrawing" xmlns:w10="urn:schemas-microsoft-com:office:word" xmlns:w="http://schemas.openxmlformats.org/wordprocessingml/2006/main" xmlns:w14="http://schemas.microsoft.com/office/word/2010/wordml" xmlns:w15="http://schemas.microsoft.com/office/word/2012/wordml" xmlns:wpg="http://schemas.microsoft.com/office/word/2010/wordprocessingGroup" xmlns:wpi="http://schemas.microsoft.com/office/word/2010/wordprocessingInk" xmlns:wne="http://schemas.microsoft.com/office/word/2006/wordml" xmlns:wps="http://schemas.microsoft.com/office/word/2010/wordprocessingShape" mc:Ignorable="w14 w15 wp14">
   <w:footnote w:type="separator" w:id="-1">
     <w:p>
       <w:pPr>
@@ -1259,7 +1259,7 @@
 </file>
 
 <file path=word/header1.xml><?xml version="1.0" encoding="utf-8"?>
-<w:hdr xmlns:wpc="http://schemas.microsoft.com/office/word/2010/wordprocessingCanvas" xmlns:cx="http://schemas.microsoft.com/office/drawing/2014/chartex" xmlns:cx1="http://schemas.microsoft.com/office/drawing/2015/9/8/chartex" xmlns:cx2="http://schemas.microsoft.com/office/drawing/2015/10/21/chartex" xmlns:cx3="http://schemas.microsoft.com/office/drawing/2016/5/9/chartex" xmlns:cx4="http://schemas.microsoft.com/office/drawing/2016/5/10/chartex" xmlns:cx5="http://schemas.microsoft.com/office/drawing/2016/5/11/chartex" xmlns:cx6="http://schemas.microsoft.com/office/drawing/2016/5/12/chartex" xmlns:cx7="http://schemas.microsoft.com/office/drawing/2016/5/13/chartex" xmlns:cx8="http://schemas.microsoft.com/office/drawing/2016/5/14/chartex" xmlns:mc="http://schemas.openxmlformats.org/markup-compatibility/2006" xmlns:aink="http://schemas.microsoft.com/office/drawing/2016/ink" xmlns:am3d="http://schemas.microsoft.com/office/drawing/2017/model3d" xmlns:o="urn:schemas-microsoft-com:office:office" xmlns:r="http://schemas.openxmlformats.org/officeDocument/2006/relationships" xmlns:m="http://schemas.openxmlformats.org/officeDocument/2006/math" xmlns:v="urn:schemas-microsoft-com:vml" xmlns:wp14="http://schemas.microsoft.com/office/word/2010/wordprocessingDrawing" xmlns:wp="http://schemas.openxmlformats.org/drawingml/2006/wordprocessingDrawing" xmlns:w10="urn:schemas-microsoft-com:office:word" xmlns:w="http://schemas.openxmlformats.org/wordprocessingml/2006/main" xmlns:w14="http://schemas.microsoft.com/office/word/2010/wordml" xmlns:w15="http://schemas.microsoft.com/office/word/2012/wordml" xmlns:w16cid="http://schemas.microsoft.com/office/word/2016/wordml/cid" xmlns:w16se="http://schemas.microsoft.com/office/word/2015/wordml/symex" xmlns:wpg="http://schemas.microsoft.com/office/word/2010/wordprocessingGroup" xmlns:wpi="http://schemas.microsoft.com/office/word/2010/wordprocessingInk" xmlns:wne="http://schemas.microsoft.com/office/word/2006/wordml" xmlns:wps="http://schemas.microsoft.com/office/word/2010/wordprocessingShape" mc:Ignorable="w14 w15 w16se w16cid wp14">
+<w:hdr xmlns:wpc="http://schemas.microsoft.com/office/word/2010/wordprocessingCanvas" xmlns:mc="http://schemas.openxmlformats.org/markup-compatibility/2006" xmlns:o="urn:schemas-microsoft-com:office:office" xmlns:r="http://schemas.openxmlformats.org/officeDocument/2006/relationships" xmlns:m="http://schemas.openxmlformats.org/officeDocument/2006/math" xmlns:v="urn:schemas-microsoft-com:vml" xmlns:wp14="http://schemas.microsoft.com/office/word/2010/wordprocessingDrawing" xmlns:wp="http://schemas.openxmlformats.org/drawingml/2006/wordprocessingDrawing" xmlns:w10="urn:schemas-microsoft-com:office:word" xmlns:w="http://schemas.openxmlformats.org/wordprocessingml/2006/main" xmlns:w14="http://schemas.microsoft.com/office/word/2010/wordml" xmlns:w15="http://schemas.microsoft.com/office/word/2012/wordml" xmlns:wpg="http://schemas.microsoft.com/office/word/2010/wordprocessingGroup" xmlns:wpi="http://schemas.microsoft.com/office/word/2010/wordprocessingInk" xmlns:wne="http://schemas.microsoft.com/office/word/2006/wordml" xmlns:wps="http://schemas.microsoft.com/office/word/2010/wordprocessingShape" mc:Ignorable="w14 w15 wp14">
   <w:p>
     <w:pPr>
       <w:pStyle w:val="Header"/>
@@ -1271,7 +1271,21 @@
       <w:rPr>
         <w:rFonts w:ascii="Times New Roman" w:hAnsi="Times New Roman" w:cs="Times New Roman"/>
       </w:rPr>
-      <w:t>[type of meeting/title]</w:t>
+      <w:t>[</w:t>
+    </w:r>
+    <w:proofErr w:type="gramStart"/>
+    <w:r>
+      <w:rPr>
+        <w:rFonts w:ascii="Times New Roman" w:hAnsi="Times New Roman" w:cs="Times New Roman"/>
+      </w:rPr>
+      <w:t>type</w:t>
+    </w:r>
+    <w:proofErr w:type="gramEnd"/>
+    <w:r>
+      <w:rPr>
+        <w:rFonts w:ascii="Times New Roman" w:hAnsi="Times New Roman" w:cs="Times New Roman"/>
+      </w:rPr>
+      <w:t xml:space="preserve"> of meeting/title]</w:t>
     </w:r>
     <w:r>
       <w:rPr>
@@ -1338,8 +1352,8 @@
 </file>
 
 <file path=word/numbering.xml><?xml version="1.0" encoding="utf-8"?>
-<w:numbering xmlns:wpc="http://schemas.microsoft.com/office/word/2010/wordprocessingCanvas" xmlns:cx="http://schemas.microsoft.com/office/drawing/2014/chartex" xmlns:cx1="http://schemas.microsoft.com/office/drawing/2015/9/8/chartex" xmlns:cx2="http://schemas.microsoft.com/office/drawing/2015/10/21/chartex" xmlns:cx3="http://schemas.microsoft.com/office/drawing/2016/5/9/chartex" xmlns:cx4="http://schemas.microsoft.com/office/drawing/2016/5/10/chartex" xmlns:cx5="http://schemas.microsoft.com/office/drawing/2016/5/11/chartex" xmlns:cx6="http://schemas.microsoft.com/office/drawing/2016/5/12/chartex" xmlns:cx7="http://schemas.microsoft.com/office/drawing/2016/5/13/chartex" xmlns:cx8="http://schemas.microsoft.com/office/drawing/2016/5/14/chartex" xmlns:mc="http://schemas.openxmlformats.org/markup-compatibility/2006" xmlns:aink="http://schemas.microsoft.com/office/drawing/2016/ink" xmlns:am3d="http://schemas.microsoft.com/office/drawing/2017/model3d" xmlns:o="urn:schemas-microsoft-com:office:office" xmlns:r="http://schemas.openxmlformats.org/officeDocument/2006/relationships" xmlns:m="http://schemas.openxmlformats.org/officeDocument/2006/math" xmlns:v="urn:schemas-microsoft-com:vml" xmlns:wp14="http://schemas.microsoft.com/office/word/2010/wordprocessingDrawing" xmlns:wp="http://schemas.openxmlformats.org/drawingml/2006/wordprocessingDrawing" xmlns:w10="urn:schemas-microsoft-com:office:word" xmlns:w="http://schemas.openxmlformats.org/wordprocessingml/2006/main" xmlns:w14="http://schemas.microsoft.com/office/word/2010/wordml" xmlns:w15="http://schemas.microsoft.com/office/word/2012/wordml" xmlns:w16cid="http://schemas.microsoft.com/office/word/2016/wordml/cid" xmlns:w16se="http://schemas.microsoft.com/office/word/2015/wordml/symex" xmlns:wpg="http://schemas.microsoft.com/office/word/2010/wordprocessingGroup" xmlns:wpi="http://schemas.microsoft.com/office/word/2010/wordprocessingInk" xmlns:wne="http://schemas.microsoft.com/office/word/2006/wordml" xmlns:wps="http://schemas.microsoft.com/office/word/2010/wordprocessingShape" mc:Ignorable="w14 w15 w16se w16cid wp14">
-  <w:abstractNum w:abstractNumId="0" w15:restartNumberingAfterBreak="0">
+<w:numbering xmlns:wpc="http://schemas.microsoft.com/office/word/2010/wordprocessingCanvas" xmlns:mc="http://schemas.openxmlformats.org/markup-compatibility/2006" xmlns:o="urn:schemas-microsoft-com:office:office" xmlns:r="http://schemas.openxmlformats.org/officeDocument/2006/relationships" xmlns:m="http://schemas.openxmlformats.org/officeDocument/2006/math" xmlns:v="urn:schemas-microsoft-com:vml" xmlns:wp14="http://schemas.microsoft.com/office/word/2010/wordprocessingDrawing" xmlns:wp="http://schemas.openxmlformats.org/drawingml/2006/wordprocessingDrawing" xmlns:w10="urn:schemas-microsoft-com:office:word" xmlns:w="http://schemas.openxmlformats.org/wordprocessingml/2006/main" xmlns:w14="http://schemas.microsoft.com/office/word/2010/wordml" xmlns:w15="http://schemas.microsoft.com/office/word/2012/wordml" xmlns:wpg="http://schemas.microsoft.com/office/word/2010/wordprocessingGroup" xmlns:wpi="http://schemas.microsoft.com/office/word/2010/wordprocessingInk" xmlns:wne="http://schemas.microsoft.com/office/word/2006/wordml" xmlns:wps="http://schemas.microsoft.com/office/word/2010/wordprocessingShape" mc:Ignorable="w14 w15 wp14">
+  <w:abstractNum w:abstractNumId="0">
     <w:nsid w:val="725C0BC9"/>
     <w:multiLevelType w:val="hybridMultilevel"/>
     <w:tmpl w:val="F082542C"/>
@@ -1452,7 +1466,7 @@
       </w:rPr>
     </w:lvl>
   </w:abstractNum>
-  <w:abstractNum w:abstractNumId="1" w15:restartNumberingAfterBreak="0">
+  <w:abstractNum w:abstractNumId="1">
     <w:nsid w:val="79922EA2"/>
     <w:multiLevelType w:val="hybridMultilevel"/>
     <w:tmpl w:val="032AA70A"/>
@@ -1574,7 +1588,7 @@
 </file>
 
 <file path=word/styles.xml><?xml version="1.0" encoding="utf-8"?>
-<w:styles xmlns:mc="http://schemas.openxmlformats.org/markup-compatibility/2006" xmlns:r="http://schemas.openxmlformats.org/officeDocument/2006/relationships" xmlns:w="http://schemas.openxmlformats.org/wordprocessingml/2006/main" xmlns:w14="http://schemas.microsoft.com/office/word/2010/wordml" xmlns:w15="http://schemas.microsoft.com/office/word/2012/wordml" xmlns:w16cid="http://schemas.microsoft.com/office/word/2016/wordml/cid" xmlns:w16se="http://schemas.microsoft.com/office/word/2015/wordml/symex" mc:Ignorable="w14 w15 w16se w16cid">
+<w:styles xmlns:mc="http://schemas.openxmlformats.org/markup-compatibility/2006" xmlns:r="http://schemas.openxmlformats.org/officeDocument/2006/relationships" xmlns:w="http://schemas.openxmlformats.org/wordprocessingml/2006/main" xmlns:w14="http://schemas.microsoft.com/office/word/2010/wordml" xmlns:w15="http://schemas.microsoft.com/office/word/2012/wordml" mc:Ignorable="w14 w15">
   <w:docDefaults>
     <w:rPrDefault>
       <w:rPr>
@@ -1590,7 +1604,7 @@
       </w:pPr>
     </w:pPrDefault>
   </w:docDefaults>
-  <w:latentStyles w:defLockedState="0" w:defUIPriority="99" w:defSemiHidden="0" w:defUnhideWhenUsed="0" w:defQFormat="0" w:count="375">
+  <w:latentStyles w:defLockedState="0" w:defUIPriority="99" w:defSemiHidden="0" w:defUnhideWhenUsed="0" w:defQFormat="0" w:count="371">
     <w:lsdException w:name="Normal" w:uiPriority="0" w:qFormat="1"/>
     <w:lsdException w:name="heading 1" w:uiPriority="9" w:qFormat="1"/>
     <w:lsdException w:name="heading 2" w:semiHidden="1" w:uiPriority="9" w:unhideWhenUsed="1" w:qFormat="1"/>
@@ -1962,10 +1976,6 @@
     <w:lsdException w:name="List Table 5 Dark Accent 6" w:uiPriority="50"/>
     <w:lsdException w:name="List Table 6 Colorful Accent 6" w:uiPriority="51"/>
     <w:lsdException w:name="List Table 7 Colorful Accent 6" w:uiPriority="52"/>
-    <w:lsdException w:name="Mention" w:semiHidden="1" w:unhideWhenUsed="1"/>
-    <w:lsdException w:name="Smart Hyperlink" w:semiHidden="1" w:unhideWhenUsed="1"/>
-    <w:lsdException w:name="Hashtag" w:semiHidden="1" w:unhideWhenUsed="1"/>
-    <w:lsdException w:name="Unresolved Mention" w:semiHidden="1" w:unhideWhenUsed="1"/>
   </w:latentStyles>
   <w:style w:type="paragraph" w:default="1" w:styleId="Normal">
     <w:name w:val="Normal"/>
@@ -2019,6 +2029,7 @@
       <w:spacing w:after="0" w:line="240" w:lineRule="auto"/>
     </w:pPr>
     <w:tblPr>
+      <w:tblInd w:w="0" w:type="dxa"/>
       <w:tblBorders>
         <w:top w:val="single" w:sz="4" w:space="0" w:color="auto"/>
         <w:left w:val="single" w:sz="4" w:space="0" w:color="auto"/>
@@ -2027,6 +2038,12 @@
         <w:insideH w:val="single" w:sz="4" w:space="0" w:color="auto"/>
         <w:insideV w:val="single" w:sz="4" w:space="0" w:color="auto"/>
       </w:tblBorders>
+      <w:tblCellMar>
+        <w:top w:w="0" w:type="dxa"/>
+        <w:left w:w="108" w:type="dxa"/>
+        <w:bottom w:w="0" w:type="dxa"/>
+        <w:right w:w="108" w:type="dxa"/>
+      </w:tblCellMar>
     </w:tblPr>
   </w:style>
   <w:style w:type="paragraph" w:styleId="Header">

</xml_diff>

<commit_message>
Typed up Friday minute properly, removed mentions of masturbation :100:
</commit_message>
<xml_diff>
--- a/Meeting_Minutes/Minutes_Template.docx
+++ b/Meeting_Minutes/Minutes_Template.docx
@@ -1,6 +1,6 @@
 
 <file path=word/document.xml><?xml version="1.0" encoding="utf-8"?>
-<w:document xmlns:wpc="http://schemas.microsoft.com/office/word/2010/wordprocessingCanvas" xmlns:cx="http://schemas.microsoft.com/office/drawing/2014/chartex" xmlns:cx1="http://schemas.microsoft.com/office/drawing/2015/9/8/chartex" xmlns:cx2="http://schemas.microsoft.com/office/drawing/2015/10/21/chartex" xmlns:cx3="http://schemas.microsoft.com/office/drawing/2016/5/9/chartex" xmlns:cx4="http://schemas.microsoft.com/office/drawing/2016/5/10/chartex" xmlns:cx5="http://schemas.microsoft.com/office/drawing/2016/5/11/chartex" xmlns:cx6="http://schemas.microsoft.com/office/drawing/2016/5/12/chartex" xmlns:cx7="http://schemas.microsoft.com/office/drawing/2016/5/13/chartex" xmlns:cx8="http://schemas.microsoft.com/office/drawing/2016/5/14/chartex" xmlns:mc="http://schemas.openxmlformats.org/markup-compatibility/2006" xmlns:aink="http://schemas.microsoft.com/office/drawing/2016/ink" xmlns:am3d="http://schemas.microsoft.com/office/drawing/2017/model3d" xmlns:o="urn:schemas-microsoft-com:office:office" xmlns:r="http://schemas.openxmlformats.org/officeDocument/2006/relationships" xmlns:m="http://schemas.openxmlformats.org/officeDocument/2006/math" xmlns:v="urn:schemas-microsoft-com:vml" xmlns:wp14="http://schemas.microsoft.com/office/word/2010/wordprocessingDrawing" xmlns:wp="http://schemas.openxmlformats.org/drawingml/2006/wordprocessingDrawing" xmlns:w10="urn:schemas-microsoft-com:office:word" xmlns:w="http://schemas.openxmlformats.org/wordprocessingml/2006/main" xmlns:w14="http://schemas.microsoft.com/office/word/2010/wordml" xmlns:w15="http://schemas.microsoft.com/office/word/2012/wordml" xmlns:w16cid="http://schemas.microsoft.com/office/word/2016/wordml/cid" xmlns:w16se="http://schemas.microsoft.com/office/word/2015/wordml/symex" xmlns:wpg="http://schemas.microsoft.com/office/word/2010/wordprocessingGroup" xmlns:wpi="http://schemas.microsoft.com/office/word/2010/wordprocessingInk" xmlns:wne="http://schemas.microsoft.com/office/word/2006/wordml" xmlns:wps="http://schemas.microsoft.com/office/word/2010/wordprocessingShape" mc:Ignorable="w14 w15 w16se w16cid wp14">
+<w:document xmlns:wpc="http://schemas.microsoft.com/office/word/2010/wordprocessingCanvas" xmlns:mc="http://schemas.openxmlformats.org/markup-compatibility/2006" xmlns:o="urn:schemas-microsoft-com:office:office" xmlns:r="http://schemas.openxmlformats.org/officeDocument/2006/relationships" xmlns:m="http://schemas.openxmlformats.org/officeDocument/2006/math" xmlns:v="urn:schemas-microsoft-com:vml" xmlns:wp14="http://schemas.microsoft.com/office/word/2010/wordprocessingDrawing" xmlns:wp="http://schemas.openxmlformats.org/drawingml/2006/wordprocessingDrawing" xmlns:w10="urn:schemas-microsoft-com:office:word" xmlns:w="http://schemas.openxmlformats.org/wordprocessingml/2006/main" xmlns:w14="http://schemas.microsoft.com/office/word/2010/wordml" xmlns:w15="http://schemas.microsoft.com/office/word/2012/wordml" xmlns:wpg="http://schemas.microsoft.com/office/word/2010/wordprocessingGroup" xmlns:wpi="http://schemas.microsoft.com/office/word/2010/wordprocessingInk" xmlns:wne="http://schemas.microsoft.com/office/word/2006/wordml" xmlns:wps="http://schemas.microsoft.com/office/word/2010/wordprocessingShape" mc:Ignorable="w14 w15 wp14">
   <w:body>
     <w:p>
       <w:pPr>
@@ -16,6 +16,8 @@
         </w:rPr>
         <w:t>Summary:</w:t>
       </w:r>
+      <w:bookmarkStart w:id="0" w:name="_GoBack"/>
+      <w:bookmarkEnd w:id="0"/>
     </w:p>
     <w:p>
       <w:pPr>
@@ -1101,8 +1103,6 @@
                 <w:rFonts w:ascii="Times New Roman" w:hAnsi="Times New Roman" w:cs="Times New Roman"/>
               </w:rPr>
             </w:pPr>
-            <w:bookmarkStart w:id="0" w:name="_GoBack"/>
-            <w:bookmarkEnd w:id="0"/>
           </w:p>
         </w:tc>
         <w:tc>
@@ -1209,7 +1209,7 @@
 </file>
 
 <file path=word/endnotes.xml><?xml version="1.0" encoding="utf-8"?>
-<w:endnotes xmlns:wpc="http://schemas.microsoft.com/office/word/2010/wordprocessingCanvas" xmlns:cx="http://schemas.microsoft.com/office/drawing/2014/chartex" xmlns:cx1="http://schemas.microsoft.com/office/drawing/2015/9/8/chartex" xmlns:cx2="http://schemas.microsoft.com/office/drawing/2015/10/21/chartex" xmlns:cx3="http://schemas.microsoft.com/office/drawing/2016/5/9/chartex" xmlns:cx4="http://schemas.microsoft.com/office/drawing/2016/5/10/chartex" xmlns:cx5="http://schemas.microsoft.com/office/drawing/2016/5/11/chartex" xmlns:cx6="http://schemas.microsoft.com/office/drawing/2016/5/12/chartex" xmlns:cx7="http://schemas.microsoft.com/office/drawing/2016/5/13/chartex" xmlns:cx8="http://schemas.microsoft.com/office/drawing/2016/5/14/chartex" xmlns:mc="http://schemas.openxmlformats.org/markup-compatibility/2006" xmlns:aink="http://schemas.microsoft.com/office/drawing/2016/ink" xmlns:am3d="http://schemas.microsoft.com/office/drawing/2017/model3d" xmlns:o="urn:schemas-microsoft-com:office:office" xmlns:r="http://schemas.openxmlformats.org/officeDocument/2006/relationships" xmlns:m="http://schemas.openxmlformats.org/officeDocument/2006/math" xmlns:v="urn:schemas-microsoft-com:vml" xmlns:wp14="http://schemas.microsoft.com/office/word/2010/wordprocessingDrawing" xmlns:wp="http://schemas.openxmlformats.org/drawingml/2006/wordprocessingDrawing" xmlns:w10="urn:schemas-microsoft-com:office:word" xmlns:w="http://schemas.openxmlformats.org/wordprocessingml/2006/main" xmlns:w14="http://schemas.microsoft.com/office/word/2010/wordml" xmlns:w15="http://schemas.microsoft.com/office/word/2012/wordml" xmlns:w16cid="http://schemas.microsoft.com/office/word/2016/wordml/cid" xmlns:w16se="http://schemas.microsoft.com/office/word/2015/wordml/symex" xmlns:wpg="http://schemas.microsoft.com/office/word/2010/wordprocessingGroup" xmlns:wpi="http://schemas.microsoft.com/office/word/2010/wordprocessingInk" xmlns:wne="http://schemas.microsoft.com/office/word/2006/wordml" xmlns:wps="http://schemas.microsoft.com/office/word/2010/wordprocessingShape" mc:Ignorable="w14 w15 w16se w16cid wp14">
+<w:endnotes xmlns:wpc="http://schemas.microsoft.com/office/word/2010/wordprocessingCanvas" xmlns:mc="http://schemas.openxmlformats.org/markup-compatibility/2006" xmlns:o="urn:schemas-microsoft-com:office:office" xmlns:r="http://schemas.openxmlformats.org/officeDocument/2006/relationships" xmlns:m="http://schemas.openxmlformats.org/officeDocument/2006/math" xmlns:v="urn:schemas-microsoft-com:vml" xmlns:wp14="http://schemas.microsoft.com/office/word/2010/wordprocessingDrawing" xmlns:wp="http://schemas.openxmlformats.org/drawingml/2006/wordprocessingDrawing" xmlns:w10="urn:schemas-microsoft-com:office:word" xmlns:w="http://schemas.openxmlformats.org/wordprocessingml/2006/main" xmlns:w14="http://schemas.microsoft.com/office/word/2010/wordml" xmlns:w15="http://schemas.microsoft.com/office/word/2012/wordml" xmlns:wpg="http://schemas.microsoft.com/office/word/2010/wordprocessingGroup" xmlns:wpi="http://schemas.microsoft.com/office/word/2010/wordprocessingInk" xmlns:wne="http://schemas.microsoft.com/office/word/2006/wordml" xmlns:wps="http://schemas.microsoft.com/office/word/2010/wordprocessingShape" mc:Ignorable="w14 w15 wp14">
   <w:endnote w:type="separator" w:id="-1">
     <w:p>
       <w:pPr>
@@ -1234,7 +1234,7 @@
 </file>
 
 <file path=word/footnotes.xml><?xml version="1.0" encoding="utf-8"?>
-<w:footnotes xmlns:wpc="http://schemas.microsoft.com/office/word/2010/wordprocessingCanvas" xmlns:cx="http://schemas.microsoft.com/office/drawing/2014/chartex" xmlns:cx1="http://schemas.microsoft.com/office/drawing/2015/9/8/chartex" xmlns:cx2="http://schemas.microsoft.com/office/drawing/2015/10/21/chartex" xmlns:cx3="http://schemas.microsoft.com/office/drawing/2016/5/9/chartex" xmlns:cx4="http://schemas.microsoft.com/office/drawing/2016/5/10/chartex" xmlns:cx5="http://schemas.microsoft.com/office/drawing/2016/5/11/chartex" xmlns:cx6="http://schemas.microsoft.com/office/drawing/2016/5/12/chartex" xmlns:cx7="http://schemas.microsoft.com/office/drawing/2016/5/13/chartex" xmlns:cx8="http://schemas.microsoft.com/office/drawing/2016/5/14/chartex" xmlns:mc="http://schemas.openxmlformats.org/markup-compatibility/2006" xmlns:aink="http://schemas.microsoft.com/office/drawing/2016/ink" xmlns:am3d="http://schemas.microsoft.com/office/drawing/2017/model3d" xmlns:o="urn:schemas-microsoft-com:office:office" xmlns:r="http://schemas.openxmlformats.org/officeDocument/2006/relationships" xmlns:m="http://schemas.openxmlformats.org/officeDocument/2006/math" xmlns:v="urn:schemas-microsoft-com:vml" xmlns:wp14="http://schemas.microsoft.com/office/word/2010/wordprocessingDrawing" xmlns:wp="http://schemas.openxmlformats.org/drawingml/2006/wordprocessingDrawing" xmlns:w10="urn:schemas-microsoft-com:office:word" xmlns:w="http://schemas.openxmlformats.org/wordprocessingml/2006/main" xmlns:w14="http://schemas.microsoft.com/office/word/2010/wordml" xmlns:w15="http://schemas.microsoft.com/office/word/2012/wordml" xmlns:w16cid="http://schemas.microsoft.com/office/word/2016/wordml/cid" xmlns:w16se="http://schemas.microsoft.com/office/word/2015/wordml/symex" xmlns:wpg="http://schemas.microsoft.com/office/word/2010/wordprocessingGroup" xmlns:wpi="http://schemas.microsoft.com/office/word/2010/wordprocessingInk" xmlns:wne="http://schemas.microsoft.com/office/word/2006/wordml" xmlns:wps="http://schemas.microsoft.com/office/word/2010/wordprocessingShape" mc:Ignorable="w14 w15 w16se w16cid wp14">
+<w:footnotes xmlns:wpc="http://schemas.microsoft.com/office/word/2010/wordprocessingCanvas" xmlns:mc="http://schemas.openxmlformats.org/markup-compatibility/2006" xmlns:o="urn:schemas-microsoft-com:office:office" xmlns:r="http://schemas.openxmlformats.org/officeDocument/2006/relationships" xmlns:m="http://schemas.openxmlformats.org/officeDocument/2006/math" xmlns:v="urn:schemas-microsoft-com:vml" xmlns:wp14="http://schemas.microsoft.com/office/word/2010/wordprocessingDrawing" xmlns:wp="http://schemas.openxmlformats.org/drawingml/2006/wordprocessingDrawing" xmlns:w10="urn:schemas-microsoft-com:office:word" xmlns:w="http://schemas.openxmlformats.org/wordprocessingml/2006/main" xmlns:w14="http://schemas.microsoft.com/office/word/2010/wordml" xmlns:w15="http://schemas.microsoft.com/office/word/2012/wordml" xmlns:wpg="http://schemas.microsoft.com/office/word/2010/wordprocessingGroup" xmlns:wpi="http://schemas.microsoft.com/office/word/2010/wordprocessingInk" xmlns:wne="http://schemas.microsoft.com/office/word/2006/wordml" xmlns:wps="http://schemas.microsoft.com/office/word/2010/wordprocessingShape" mc:Ignorable="w14 w15 wp14">
   <w:footnote w:type="separator" w:id="-1">
     <w:p>
       <w:pPr>
@@ -1259,7 +1259,7 @@
 </file>
 
 <file path=word/header1.xml><?xml version="1.0" encoding="utf-8"?>
-<w:hdr xmlns:wpc="http://schemas.microsoft.com/office/word/2010/wordprocessingCanvas" xmlns:cx="http://schemas.microsoft.com/office/drawing/2014/chartex" xmlns:cx1="http://schemas.microsoft.com/office/drawing/2015/9/8/chartex" xmlns:cx2="http://schemas.microsoft.com/office/drawing/2015/10/21/chartex" xmlns:cx3="http://schemas.microsoft.com/office/drawing/2016/5/9/chartex" xmlns:cx4="http://schemas.microsoft.com/office/drawing/2016/5/10/chartex" xmlns:cx5="http://schemas.microsoft.com/office/drawing/2016/5/11/chartex" xmlns:cx6="http://schemas.microsoft.com/office/drawing/2016/5/12/chartex" xmlns:cx7="http://schemas.microsoft.com/office/drawing/2016/5/13/chartex" xmlns:cx8="http://schemas.microsoft.com/office/drawing/2016/5/14/chartex" xmlns:mc="http://schemas.openxmlformats.org/markup-compatibility/2006" xmlns:aink="http://schemas.microsoft.com/office/drawing/2016/ink" xmlns:am3d="http://schemas.microsoft.com/office/drawing/2017/model3d" xmlns:o="urn:schemas-microsoft-com:office:office" xmlns:r="http://schemas.openxmlformats.org/officeDocument/2006/relationships" xmlns:m="http://schemas.openxmlformats.org/officeDocument/2006/math" xmlns:v="urn:schemas-microsoft-com:vml" xmlns:wp14="http://schemas.microsoft.com/office/word/2010/wordprocessingDrawing" xmlns:wp="http://schemas.openxmlformats.org/drawingml/2006/wordprocessingDrawing" xmlns:w10="urn:schemas-microsoft-com:office:word" xmlns:w="http://schemas.openxmlformats.org/wordprocessingml/2006/main" xmlns:w14="http://schemas.microsoft.com/office/word/2010/wordml" xmlns:w15="http://schemas.microsoft.com/office/word/2012/wordml" xmlns:w16cid="http://schemas.microsoft.com/office/word/2016/wordml/cid" xmlns:w16se="http://schemas.microsoft.com/office/word/2015/wordml/symex" xmlns:wpg="http://schemas.microsoft.com/office/word/2010/wordprocessingGroup" xmlns:wpi="http://schemas.microsoft.com/office/word/2010/wordprocessingInk" xmlns:wne="http://schemas.microsoft.com/office/word/2006/wordml" xmlns:wps="http://schemas.microsoft.com/office/word/2010/wordprocessingShape" mc:Ignorable="w14 w15 w16se w16cid wp14">
+<w:hdr xmlns:wpc="http://schemas.microsoft.com/office/word/2010/wordprocessingCanvas" xmlns:mc="http://schemas.openxmlformats.org/markup-compatibility/2006" xmlns:o="urn:schemas-microsoft-com:office:office" xmlns:r="http://schemas.openxmlformats.org/officeDocument/2006/relationships" xmlns:m="http://schemas.openxmlformats.org/officeDocument/2006/math" xmlns:v="urn:schemas-microsoft-com:vml" xmlns:wp14="http://schemas.microsoft.com/office/word/2010/wordprocessingDrawing" xmlns:wp="http://schemas.openxmlformats.org/drawingml/2006/wordprocessingDrawing" xmlns:w10="urn:schemas-microsoft-com:office:word" xmlns:w="http://schemas.openxmlformats.org/wordprocessingml/2006/main" xmlns:w14="http://schemas.microsoft.com/office/word/2010/wordml" xmlns:w15="http://schemas.microsoft.com/office/word/2012/wordml" xmlns:wpg="http://schemas.microsoft.com/office/word/2010/wordprocessingGroup" xmlns:wpi="http://schemas.microsoft.com/office/word/2010/wordprocessingInk" xmlns:wne="http://schemas.microsoft.com/office/word/2006/wordml" xmlns:wps="http://schemas.microsoft.com/office/word/2010/wordprocessingShape" mc:Ignorable="w14 w15 wp14">
   <w:p>
     <w:pPr>
       <w:pStyle w:val="Header"/>
@@ -1271,7 +1271,21 @@
       <w:rPr>
         <w:rFonts w:ascii="Times New Roman" w:hAnsi="Times New Roman" w:cs="Times New Roman"/>
       </w:rPr>
-      <w:t>[type of meeting/title]</w:t>
+      <w:t>[</w:t>
+    </w:r>
+    <w:proofErr w:type="gramStart"/>
+    <w:r>
+      <w:rPr>
+        <w:rFonts w:ascii="Times New Roman" w:hAnsi="Times New Roman" w:cs="Times New Roman"/>
+      </w:rPr>
+      <w:t>type</w:t>
+    </w:r>
+    <w:proofErr w:type="gramEnd"/>
+    <w:r>
+      <w:rPr>
+        <w:rFonts w:ascii="Times New Roman" w:hAnsi="Times New Roman" w:cs="Times New Roman"/>
+      </w:rPr>
+      <w:t xml:space="preserve"> of meeting/title]</w:t>
     </w:r>
     <w:r>
       <w:rPr>
@@ -1338,8 +1352,8 @@
 </file>
 
 <file path=word/numbering.xml><?xml version="1.0" encoding="utf-8"?>
-<w:numbering xmlns:wpc="http://schemas.microsoft.com/office/word/2010/wordprocessingCanvas" xmlns:cx="http://schemas.microsoft.com/office/drawing/2014/chartex" xmlns:cx1="http://schemas.microsoft.com/office/drawing/2015/9/8/chartex" xmlns:cx2="http://schemas.microsoft.com/office/drawing/2015/10/21/chartex" xmlns:cx3="http://schemas.microsoft.com/office/drawing/2016/5/9/chartex" xmlns:cx4="http://schemas.microsoft.com/office/drawing/2016/5/10/chartex" xmlns:cx5="http://schemas.microsoft.com/office/drawing/2016/5/11/chartex" xmlns:cx6="http://schemas.microsoft.com/office/drawing/2016/5/12/chartex" xmlns:cx7="http://schemas.microsoft.com/office/drawing/2016/5/13/chartex" xmlns:cx8="http://schemas.microsoft.com/office/drawing/2016/5/14/chartex" xmlns:mc="http://schemas.openxmlformats.org/markup-compatibility/2006" xmlns:aink="http://schemas.microsoft.com/office/drawing/2016/ink" xmlns:am3d="http://schemas.microsoft.com/office/drawing/2017/model3d" xmlns:o="urn:schemas-microsoft-com:office:office" xmlns:r="http://schemas.openxmlformats.org/officeDocument/2006/relationships" xmlns:m="http://schemas.openxmlformats.org/officeDocument/2006/math" xmlns:v="urn:schemas-microsoft-com:vml" xmlns:wp14="http://schemas.microsoft.com/office/word/2010/wordprocessingDrawing" xmlns:wp="http://schemas.openxmlformats.org/drawingml/2006/wordprocessingDrawing" xmlns:w10="urn:schemas-microsoft-com:office:word" xmlns:w="http://schemas.openxmlformats.org/wordprocessingml/2006/main" xmlns:w14="http://schemas.microsoft.com/office/word/2010/wordml" xmlns:w15="http://schemas.microsoft.com/office/word/2012/wordml" xmlns:w16cid="http://schemas.microsoft.com/office/word/2016/wordml/cid" xmlns:w16se="http://schemas.microsoft.com/office/word/2015/wordml/symex" xmlns:wpg="http://schemas.microsoft.com/office/word/2010/wordprocessingGroup" xmlns:wpi="http://schemas.microsoft.com/office/word/2010/wordprocessingInk" xmlns:wne="http://schemas.microsoft.com/office/word/2006/wordml" xmlns:wps="http://schemas.microsoft.com/office/word/2010/wordprocessingShape" mc:Ignorable="w14 w15 w16se w16cid wp14">
-  <w:abstractNum w:abstractNumId="0" w15:restartNumberingAfterBreak="0">
+<w:numbering xmlns:wpc="http://schemas.microsoft.com/office/word/2010/wordprocessingCanvas" xmlns:mc="http://schemas.openxmlformats.org/markup-compatibility/2006" xmlns:o="urn:schemas-microsoft-com:office:office" xmlns:r="http://schemas.openxmlformats.org/officeDocument/2006/relationships" xmlns:m="http://schemas.openxmlformats.org/officeDocument/2006/math" xmlns:v="urn:schemas-microsoft-com:vml" xmlns:wp14="http://schemas.microsoft.com/office/word/2010/wordprocessingDrawing" xmlns:wp="http://schemas.openxmlformats.org/drawingml/2006/wordprocessingDrawing" xmlns:w10="urn:schemas-microsoft-com:office:word" xmlns:w="http://schemas.openxmlformats.org/wordprocessingml/2006/main" xmlns:w14="http://schemas.microsoft.com/office/word/2010/wordml" xmlns:w15="http://schemas.microsoft.com/office/word/2012/wordml" xmlns:wpg="http://schemas.microsoft.com/office/word/2010/wordprocessingGroup" xmlns:wpi="http://schemas.microsoft.com/office/word/2010/wordprocessingInk" xmlns:wne="http://schemas.microsoft.com/office/word/2006/wordml" xmlns:wps="http://schemas.microsoft.com/office/word/2010/wordprocessingShape" mc:Ignorable="w14 w15 wp14">
+  <w:abstractNum w:abstractNumId="0">
     <w:nsid w:val="725C0BC9"/>
     <w:multiLevelType w:val="hybridMultilevel"/>
     <w:tmpl w:val="F082542C"/>
@@ -1452,7 +1466,7 @@
       </w:rPr>
     </w:lvl>
   </w:abstractNum>
-  <w:abstractNum w:abstractNumId="1" w15:restartNumberingAfterBreak="0">
+  <w:abstractNum w:abstractNumId="1">
     <w:nsid w:val="79922EA2"/>
     <w:multiLevelType w:val="hybridMultilevel"/>
     <w:tmpl w:val="032AA70A"/>
@@ -1574,7 +1588,7 @@
 </file>
 
 <file path=word/styles.xml><?xml version="1.0" encoding="utf-8"?>
-<w:styles xmlns:mc="http://schemas.openxmlformats.org/markup-compatibility/2006" xmlns:r="http://schemas.openxmlformats.org/officeDocument/2006/relationships" xmlns:w="http://schemas.openxmlformats.org/wordprocessingml/2006/main" xmlns:w14="http://schemas.microsoft.com/office/word/2010/wordml" xmlns:w15="http://schemas.microsoft.com/office/word/2012/wordml" xmlns:w16cid="http://schemas.microsoft.com/office/word/2016/wordml/cid" xmlns:w16se="http://schemas.microsoft.com/office/word/2015/wordml/symex" mc:Ignorable="w14 w15 w16se w16cid">
+<w:styles xmlns:mc="http://schemas.openxmlformats.org/markup-compatibility/2006" xmlns:r="http://schemas.openxmlformats.org/officeDocument/2006/relationships" xmlns:w="http://schemas.openxmlformats.org/wordprocessingml/2006/main" xmlns:w14="http://schemas.microsoft.com/office/word/2010/wordml" xmlns:w15="http://schemas.microsoft.com/office/word/2012/wordml" mc:Ignorable="w14 w15">
   <w:docDefaults>
     <w:rPrDefault>
       <w:rPr>
@@ -1590,7 +1604,7 @@
       </w:pPr>
     </w:pPrDefault>
   </w:docDefaults>
-  <w:latentStyles w:defLockedState="0" w:defUIPriority="99" w:defSemiHidden="0" w:defUnhideWhenUsed="0" w:defQFormat="0" w:count="375">
+  <w:latentStyles w:defLockedState="0" w:defUIPriority="99" w:defSemiHidden="0" w:defUnhideWhenUsed="0" w:defQFormat="0" w:count="371">
     <w:lsdException w:name="Normal" w:uiPriority="0" w:qFormat="1"/>
     <w:lsdException w:name="heading 1" w:uiPriority="9" w:qFormat="1"/>
     <w:lsdException w:name="heading 2" w:semiHidden="1" w:uiPriority="9" w:unhideWhenUsed="1" w:qFormat="1"/>
@@ -1962,10 +1976,6 @@
     <w:lsdException w:name="List Table 5 Dark Accent 6" w:uiPriority="50"/>
     <w:lsdException w:name="List Table 6 Colorful Accent 6" w:uiPriority="51"/>
     <w:lsdException w:name="List Table 7 Colorful Accent 6" w:uiPriority="52"/>
-    <w:lsdException w:name="Mention" w:semiHidden="1" w:unhideWhenUsed="1"/>
-    <w:lsdException w:name="Smart Hyperlink" w:semiHidden="1" w:unhideWhenUsed="1"/>
-    <w:lsdException w:name="Hashtag" w:semiHidden="1" w:unhideWhenUsed="1"/>
-    <w:lsdException w:name="Unresolved Mention" w:semiHidden="1" w:unhideWhenUsed="1"/>
   </w:latentStyles>
   <w:style w:type="paragraph" w:default="1" w:styleId="Normal">
     <w:name w:val="Normal"/>
@@ -2019,6 +2029,7 @@
       <w:spacing w:after="0" w:line="240" w:lineRule="auto"/>
     </w:pPr>
     <w:tblPr>
+      <w:tblInd w:w="0" w:type="dxa"/>
       <w:tblBorders>
         <w:top w:val="single" w:sz="4" w:space="0" w:color="auto"/>
         <w:left w:val="single" w:sz="4" w:space="0" w:color="auto"/>
@@ -2027,6 +2038,12 @@
         <w:insideH w:val="single" w:sz="4" w:space="0" w:color="auto"/>
         <w:insideV w:val="single" w:sz="4" w:space="0" w:color="auto"/>
       </w:tblBorders>
+      <w:tblCellMar>
+        <w:top w:w="0" w:type="dxa"/>
+        <w:left w:w="108" w:type="dxa"/>
+        <w:bottom w:w="0" w:type="dxa"/>
+        <w:right w:w="108" w:type="dxa"/>
+      </w:tblCellMar>
     </w:tblPr>
   </w:style>
   <w:style w:type="paragraph" w:styleId="Header">

</xml_diff>

<commit_message>
Revert "Typed up Friday minute properly, removed mentions of masturbation :100:"
This reverts commit f2029cb9c3f9f8464a152cb0b003d6d3698cadf5
</commit_message>
<xml_diff>
--- a/Meeting_Minutes/Minutes_Template.docx
+++ b/Meeting_Minutes/Minutes_Template.docx
@@ -1,6 +1,6 @@
 
 <file path=word/document.xml><?xml version="1.0" encoding="utf-8"?>
-<w:document xmlns:wpc="http://schemas.microsoft.com/office/word/2010/wordprocessingCanvas" xmlns:mc="http://schemas.openxmlformats.org/markup-compatibility/2006" xmlns:o="urn:schemas-microsoft-com:office:office" xmlns:r="http://schemas.openxmlformats.org/officeDocument/2006/relationships" xmlns:m="http://schemas.openxmlformats.org/officeDocument/2006/math" xmlns:v="urn:schemas-microsoft-com:vml" xmlns:wp14="http://schemas.microsoft.com/office/word/2010/wordprocessingDrawing" xmlns:wp="http://schemas.openxmlformats.org/drawingml/2006/wordprocessingDrawing" xmlns:w10="urn:schemas-microsoft-com:office:word" xmlns:w="http://schemas.openxmlformats.org/wordprocessingml/2006/main" xmlns:w14="http://schemas.microsoft.com/office/word/2010/wordml" xmlns:w15="http://schemas.microsoft.com/office/word/2012/wordml" xmlns:wpg="http://schemas.microsoft.com/office/word/2010/wordprocessingGroup" xmlns:wpi="http://schemas.microsoft.com/office/word/2010/wordprocessingInk" xmlns:wne="http://schemas.microsoft.com/office/word/2006/wordml" xmlns:wps="http://schemas.microsoft.com/office/word/2010/wordprocessingShape" mc:Ignorable="w14 w15 wp14">
+<w:document xmlns:wpc="http://schemas.microsoft.com/office/word/2010/wordprocessingCanvas" xmlns:cx="http://schemas.microsoft.com/office/drawing/2014/chartex" xmlns:cx1="http://schemas.microsoft.com/office/drawing/2015/9/8/chartex" xmlns:cx2="http://schemas.microsoft.com/office/drawing/2015/10/21/chartex" xmlns:cx3="http://schemas.microsoft.com/office/drawing/2016/5/9/chartex" xmlns:cx4="http://schemas.microsoft.com/office/drawing/2016/5/10/chartex" xmlns:cx5="http://schemas.microsoft.com/office/drawing/2016/5/11/chartex" xmlns:cx6="http://schemas.microsoft.com/office/drawing/2016/5/12/chartex" xmlns:cx7="http://schemas.microsoft.com/office/drawing/2016/5/13/chartex" xmlns:cx8="http://schemas.microsoft.com/office/drawing/2016/5/14/chartex" xmlns:mc="http://schemas.openxmlformats.org/markup-compatibility/2006" xmlns:aink="http://schemas.microsoft.com/office/drawing/2016/ink" xmlns:am3d="http://schemas.microsoft.com/office/drawing/2017/model3d" xmlns:o="urn:schemas-microsoft-com:office:office" xmlns:r="http://schemas.openxmlformats.org/officeDocument/2006/relationships" xmlns:m="http://schemas.openxmlformats.org/officeDocument/2006/math" xmlns:v="urn:schemas-microsoft-com:vml" xmlns:wp14="http://schemas.microsoft.com/office/word/2010/wordprocessingDrawing" xmlns:wp="http://schemas.openxmlformats.org/drawingml/2006/wordprocessingDrawing" xmlns:w10="urn:schemas-microsoft-com:office:word" xmlns:w="http://schemas.openxmlformats.org/wordprocessingml/2006/main" xmlns:w14="http://schemas.microsoft.com/office/word/2010/wordml" xmlns:w15="http://schemas.microsoft.com/office/word/2012/wordml" xmlns:w16cid="http://schemas.microsoft.com/office/word/2016/wordml/cid" xmlns:w16se="http://schemas.microsoft.com/office/word/2015/wordml/symex" xmlns:wpg="http://schemas.microsoft.com/office/word/2010/wordprocessingGroup" xmlns:wpi="http://schemas.microsoft.com/office/word/2010/wordprocessingInk" xmlns:wne="http://schemas.microsoft.com/office/word/2006/wordml" xmlns:wps="http://schemas.microsoft.com/office/word/2010/wordprocessingShape" mc:Ignorable="w14 w15 w16se w16cid wp14">
   <w:body>
     <w:p>
       <w:pPr>
@@ -16,8 +16,6 @@
         </w:rPr>
         <w:t>Summary:</w:t>
       </w:r>
-      <w:bookmarkStart w:id="0" w:name="_GoBack"/>
-      <w:bookmarkEnd w:id="0"/>
     </w:p>
     <w:p>
       <w:pPr>
@@ -1103,6 +1101,8 @@
                 <w:rFonts w:ascii="Times New Roman" w:hAnsi="Times New Roman" w:cs="Times New Roman"/>
               </w:rPr>
             </w:pPr>
+            <w:bookmarkStart w:id="0" w:name="_GoBack"/>
+            <w:bookmarkEnd w:id="0"/>
           </w:p>
         </w:tc>
         <w:tc>
@@ -1209,7 +1209,7 @@
 </file>
 
 <file path=word/endnotes.xml><?xml version="1.0" encoding="utf-8"?>
-<w:endnotes xmlns:wpc="http://schemas.microsoft.com/office/word/2010/wordprocessingCanvas" xmlns:mc="http://schemas.openxmlformats.org/markup-compatibility/2006" xmlns:o="urn:schemas-microsoft-com:office:office" xmlns:r="http://schemas.openxmlformats.org/officeDocument/2006/relationships" xmlns:m="http://schemas.openxmlformats.org/officeDocument/2006/math" xmlns:v="urn:schemas-microsoft-com:vml" xmlns:wp14="http://schemas.microsoft.com/office/word/2010/wordprocessingDrawing" xmlns:wp="http://schemas.openxmlformats.org/drawingml/2006/wordprocessingDrawing" xmlns:w10="urn:schemas-microsoft-com:office:word" xmlns:w="http://schemas.openxmlformats.org/wordprocessingml/2006/main" xmlns:w14="http://schemas.microsoft.com/office/word/2010/wordml" xmlns:w15="http://schemas.microsoft.com/office/word/2012/wordml" xmlns:wpg="http://schemas.microsoft.com/office/word/2010/wordprocessingGroup" xmlns:wpi="http://schemas.microsoft.com/office/word/2010/wordprocessingInk" xmlns:wne="http://schemas.microsoft.com/office/word/2006/wordml" xmlns:wps="http://schemas.microsoft.com/office/word/2010/wordprocessingShape" mc:Ignorable="w14 w15 wp14">
+<w:endnotes xmlns:wpc="http://schemas.microsoft.com/office/word/2010/wordprocessingCanvas" xmlns:cx="http://schemas.microsoft.com/office/drawing/2014/chartex" xmlns:cx1="http://schemas.microsoft.com/office/drawing/2015/9/8/chartex" xmlns:cx2="http://schemas.microsoft.com/office/drawing/2015/10/21/chartex" xmlns:cx3="http://schemas.microsoft.com/office/drawing/2016/5/9/chartex" xmlns:cx4="http://schemas.microsoft.com/office/drawing/2016/5/10/chartex" xmlns:cx5="http://schemas.microsoft.com/office/drawing/2016/5/11/chartex" xmlns:cx6="http://schemas.microsoft.com/office/drawing/2016/5/12/chartex" xmlns:cx7="http://schemas.microsoft.com/office/drawing/2016/5/13/chartex" xmlns:cx8="http://schemas.microsoft.com/office/drawing/2016/5/14/chartex" xmlns:mc="http://schemas.openxmlformats.org/markup-compatibility/2006" xmlns:aink="http://schemas.microsoft.com/office/drawing/2016/ink" xmlns:am3d="http://schemas.microsoft.com/office/drawing/2017/model3d" xmlns:o="urn:schemas-microsoft-com:office:office" xmlns:r="http://schemas.openxmlformats.org/officeDocument/2006/relationships" xmlns:m="http://schemas.openxmlformats.org/officeDocument/2006/math" xmlns:v="urn:schemas-microsoft-com:vml" xmlns:wp14="http://schemas.microsoft.com/office/word/2010/wordprocessingDrawing" xmlns:wp="http://schemas.openxmlformats.org/drawingml/2006/wordprocessingDrawing" xmlns:w10="urn:schemas-microsoft-com:office:word" xmlns:w="http://schemas.openxmlformats.org/wordprocessingml/2006/main" xmlns:w14="http://schemas.microsoft.com/office/word/2010/wordml" xmlns:w15="http://schemas.microsoft.com/office/word/2012/wordml" xmlns:w16cid="http://schemas.microsoft.com/office/word/2016/wordml/cid" xmlns:w16se="http://schemas.microsoft.com/office/word/2015/wordml/symex" xmlns:wpg="http://schemas.microsoft.com/office/word/2010/wordprocessingGroup" xmlns:wpi="http://schemas.microsoft.com/office/word/2010/wordprocessingInk" xmlns:wne="http://schemas.microsoft.com/office/word/2006/wordml" xmlns:wps="http://schemas.microsoft.com/office/word/2010/wordprocessingShape" mc:Ignorable="w14 w15 w16se w16cid wp14">
   <w:endnote w:type="separator" w:id="-1">
     <w:p>
       <w:pPr>
@@ -1234,7 +1234,7 @@
 </file>
 
 <file path=word/footnotes.xml><?xml version="1.0" encoding="utf-8"?>
-<w:footnotes xmlns:wpc="http://schemas.microsoft.com/office/word/2010/wordprocessingCanvas" xmlns:mc="http://schemas.openxmlformats.org/markup-compatibility/2006" xmlns:o="urn:schemas-microsoft-com:office:office" xmlns:r="http://schemas.openxmlformats.org/officeDocument/2006/relationships" xmlns:m="http://schemas.openxmlformats.org/officeDocument/2006/math" xmlns:v="urn:schemas-microsoft-com:vml" xmlns:wp14="http://schemas.microsoft.com/office/word/2010/wordprocessingDrawing" xmlns:wp="http://schemas.openxmlformats.org/drawingml/2006/wordprocessingDrawing" xmlns:w10="urn:schemas-microsoft-com:office:word" xmlns:w="http://schemas.openxmlformats.org/wordprocessingml/2006/main" xmlns:w14="http://schemas.microsoft.com/office/word/2010/wordml" xmlns:w15="http://schemas.microsoft.com/office/word/2012/wordml" xmlns:wpg="http://schemas.microsoft.com/office/word/2010/wordprocessingGroup" xmlns:wpi="http://schemas.microsoft.com/office/word/2010/wordprocessingInk" xmlns:wne="http://schemas.microsoft.com/office/word/2006/wordml" xmlns:wps="http://schemas.microsoft.com/office/word/2010/wordprocessingShape" mc:Ignorable="w14 w15 wp14">
+<w:footnotes xmlns:wpc="http://schemas.microsoft.com/office/word/2010/wordprocessingCanvas" xmlns:cx="http://schemas.microsoft.com/office/drawing/2014/chartex" xmlns:cx1="http://schemas.microsoft.com/office/drawing/2015/9/8/chartex" xmlns:cx2="http://schemas.microsoft.com/office/drawing/2015/10/21/chartex" xmlns:cx3="http://schemas.microsoft.com/office/drawing/2016/5/9/chartex" xmlns:cx4="http://schemas.microsoft.com/office/drawing/2016/5/10/chartex" xmlns:cx5="http://schemas.microsoft.com/office/drawing/2016/5/11/chartex" xmlns:cx6="http://schemas.microsoft.com/office/drawing/2016/5/12/chartex" xmlns:cx7="http://schemas.microsoft.com/office/drawing/2016/5/13/chartex" xmlns:cx8="http://schemas.microsoft.com/office/drawing/2016/5/14/chartex" xmlns:mc="http://schemas.openxmlformats.org/markup-compatibility/2006" xmlns:aink="http://schemas.microsoft.com/office/drawing/2016/ink" xmlns:am3d="http://schemas.microsoft.com/office/drawing/2017/model3d" xmlns:o="urn:schemas-microsoft-com:office:office" xmlns:r="http://schemas.openxmlformats.org/officeDocument/2006/relationships" xmlns:m="http://schemas.openxmlformats.org/officeDocument/2006/math" xmlns:v="urn:schemas-microsoft-com:vml" xmlns:wp14="http://schemas.microsoft.com/office/word/2010/wordprocessingDrawing" xmlns:wp="http://schemas.openxmlformats.org/drawingml/2006/wordprocessingDrawing" xmlns:w10="urn:schemas-microsoft-com:office:word" xmlns:w="http://schemas.openxmlformats.org/wordprocessingml/2006/main" xmlns:w14="http://schemas.microsoft.com/office/word/2010/wordml" xmlns:w15="http://schemas.microsoft.com/office/word/2012/wordml" xmlns:w16cid="http://schemas.microsoft.com/office/word/2016/wordml/cid" xmlns:w16se="http://schemas.microsoft.com/office/word/2015/wordml/symex" xmlns:wpg="http://schemas.microsoft.com/office/word/2010/wordprocessingGroup" xmlns:wpi="http://schemas.microsoft.com/office/word/2010/wordprocessingInk" xmlns:wne="http://schemas.microsoft.com/office/word/2006/wordml" xmlns:wps="http://schemas.microsoft.com/office/word/2010/wordprocessingShape" mc:Ignorable="w14 w15 w16se w16cid wp14">
   <w:footnote w:type="separator" w:id="-1">
     <w:p>
       <w:pPr>
@@ -1259,7 +1259,7 @@
 </file>
 
 <file path=word/header1.xml><?xml version="1.0" encoding="utf-8"?>
-<w:hdr xmlns:wpc="http://schemas.microsoft.com/office/word/2010/wordprocessingCanvas" xmlns:mc="http://schemas.openxmlformats.org/markup-compatibility/2006" xmlns:o="urn:schemas-microsoft-com:office:office" xmlns:r="http://schemas.openxmlformats.org/officeDocument/2006/relationships" xmlns:m="http://schemas.openxmlformats.org/officeDocument/2006/math" xmlns:v="urn:schemas-microsoft-com:vml" xmlns:wp14="http://schemas.microsoft.com/office/word/2010/wordprocessingDrawing" xmlns:wp="http://schemas.openxmlformats.org/drawingml/2006/wordprocessingDrawing" xmlns:w10="urn:schemas-microsoft-com:office:word" xmlns:w="http://schemas.openxmlformats.org/wordprocessingml/2006/main" xmlns:w14="http://schemas.microsoft.com/office/word/2010/wordml" xmlns:w15="http://schemas.microsoft.com/office/word/2012/wordml" xmlns:wpg="http://schemas.microsoft.com/office/word/2010/wordprocessingGroup" xmlns:wpi="http://schemas.microsoft.com/office/word/2010/wordprocessingInk" xmlns:wne="http://schemas.microsoft.com/office/word/2006/wordml" xmlns:wps="http://schemas.microsoft.com/office/word/2010/wordprocessingShape" mc:Ignorable="w14 w15 wp14">
+<w:hdr xmlns:wpc="http://schemas.microsoft.com/office/word/2010/wordprocessingCanvas" xmlns:cx="http://schemas.microsoft.com/office/drawing/2014/chartex" xmlns:cx1="http://schemas.microsoft.com/office/drawing/2015/9/8/chartex" xmlns:cx2="http://schemas.microsoft.com/office/drawing/2015/10/21/chartex" xmlns:cx3="http://schemas.microsoft.com/office/drawing/2016/5/9/chartex" xmlns:cx4="http://schemas.microsoft.com/office/drawing/2016/5/10/chartex" xmlns:cx5="http://schemas.microsoft.com/office/drawing/2016/5/11/chartex" xmlns:cx6="http://schemas.microsoft.com/office/drawing/2016/5/12/chartex" xmlns:cx7="http://schemas.microsoft.com/office/drawing/2016/5/13/chartex" xmlns:cx8="http://schemas.microsoft.com/office/drawing/2016/5/14/chartex" xmlns:mc="http://schemas.openxmlformats.org/markup-compatibility/2006" xmlns:aink="http://schemas.microsoft.com/office/drawing/2016/ink" xmlns:am3d="http://schemas.microsoft.com/office/drawing/2017/model3d" xmlns:o="urn:schemas-microsoft-com:office:office" xmlns:r="http://schemas.openxmlformats.org/officeDocument/2006/relationships" xmlns:m="http://schemas.openxmlformats.org/officeDocument/2006/math" xmlns:v="urn:schemas-microsoft-com:vml" xmlns:wp14="http://schemas.microsoft.com/office/word/2010/wordprocessingDrawing" xmlns:wp="http://schemas.openxmlformats.org/drawingml/2006/wordprocessingDrawing" xmlns:w10="urn:schemas-microsoft-com:office:word" xmlns:w="http://schemas.openxmlformats.org/wordprocessingml/2006/main" xmlns:w14="http://schemas.microsoft.com/office/word/2010/wordml" xmlns:w15="http://schemas.microsoft.com/office/word/2012/wordml" xmlns:w16cid="http://schemas.microsoft.com/office/word/2016/wordml/cid" xmlns:w16se="http://schemas.microsoft.com/office/word/2015/wordml/symex" xmlns:wpg="http://schemas.microsoft.com/office/word/2010/wordprocessingGroup" xmlns:wpi="http://schemas.microsoft.com/office/word/2010/wordprocessingInk" xmlns:wne="http://schemas.microsoft.com/office/word/2006/wordml" xmlns:wps="http://schemas.microsoft.com/office/word/2010/wordprocessingShape" mc:Ignorable="w14 w15 w16se w16cid wp14">
   <w:p>
     <w:pPr>
       <w:pStyle w:val="Header"/>
@@ -1271,21 +1271,7 @@
       <w:rPr>
         <w:rFonts w:ascii="Times New Roman" w:hAnsi="Times New Roman" w:cs="Times New Roman"/>
       </w:rPr>
-      <w:t>[</w:t>
-    </w:r>
-    <w:proofErr w:type="gramStart"/>
-    <w:r>
-      <w:rPr>
-        <w:rFonts w:ascii="Times New Roman" w:hAnsi="Times New Roman" w:cs="Times New Roman"/>
-      </w:rPr>
-      <w:t>type</w:t>
-    </w:r>
-    <w:proofErr w:type="gramEnd"/>
-    <w:r>
-      <w:rPr>
-        <w:rFonts w:ascii="Times New Roman" w:hAnsi="Times New Roman" w:cs="Times New Roman"/>
-      </w:rPr>
-      <w:t xml:space="preserve"> of meeting/title]</w:t>
+      <w:t>[type of meeting/title]</w:t>
     </w:r>
     <w:r>
       <w:rPr>
@@ -1352,8 +1338,8 @@
 </file>
 
 <file path=word/numbering.xml><?xml version="1.0" encoding="utf-8"?>
-<w:numbering xmlns:wpc="http://schemas.microsoft.com/office/word/2010/wordprocessingCanvas" xmlns:mc="http://schemas.openxmlformats.org/markup-compatibility/2006" xmlns:o="urn:schemas-microsoft-com:office:office" xmlns:r="http://schemas.openxmlformats.org/officeDocument/2006/relationships" xmlns:m="http://schemas.openxmlformats.org/officeDocument/2006/math" xmlns:v="urn:schemas-microsoft-com:vml" xmlns:wp14="http://schemas.microsoft.com/office/word/2010/wordprocessingDrawing" xmlns:wp="http://schemas.openxmlformats.org/drawingml/2006/wordprocessingDrawing" xmlns:w10="urn:schemas-microsoft-com:office:word" xmlns:w="http://schemas.openxmlformats.org/wordprocessingml/2006/main" xmlns:w14="http://schemas.microsoft.com/office/word/2010/wordml" xmlns:w15="http://schemas.microsoft.com/office/word/2012/wordml" xmlns:wpg="http://schemas.microsoft.com/office/word/2010/wordprocessingGroup" xmlns:wpi="http://schemas.microsoft.com/office/word/2010/wordprocessingInk" xmlns:wne="http://schemas.microsoft.com/office/word/2006/wordml" xmlns:wps="http://schemas.microsoft.com/office/word/2010/wordprocessingShape" mc:Ignorable="w14 w15 wp14">
-  <w:abstractNum w:abstractNumId="0">
+<w:numbering xmlns:wpc="http://schemas.microsoft.com/office/word/2010/wordprocessingCanvas" xmlns:cx="http://schemas.microsoft.com/office/drawing/2014/chartex" xmlns:cx1="http://schemas.microsoft.com/office/drawing/2015/9/8/chartex" xmlns:cx2="http://schemas.microsoft.com/office/drawing/2015/10/21/chartex" xmlns:cx3="http://schemas.microsoft.com/office/drawing/2016/5/9/chartex" xmlns:cx4="http://schemas.microsoft.com/office/drawing/2016/5/10/chartex" xmlns:cx5="http://schemas.microsoft.com/office/drawing/2016/5/11/chartex" xmlns:cx6="http://schemas.microsoft.com/office/drawing/2016/5/12/chartex" xmlns:cx7="http://schemas.microsoft.com/office/drawing/2016/5/13/chartex" xmlns:cx8="http://schemas.microsoft.com/office/drawing/2016/5/14/chartex" xmlns:mc="http://schemas.openxmlformats.org/markup-compatibility/2006" xmlns:aink="http://schemas.microsoft.com/office/drawing/2016/ink" xmlns:am3d="http://schemas.microsoft.com/office/drawing/2017/model3d" xmlns:o="urn:schemas-microsoft-com:office:office" xmlns:r="http://schemas.openxmlformats.org/officeDocument/2006/relationships" xmlns:m="http://schemas.openxmlformats.org/officeDocument/2006/math" xmlns:v="urn:schemas-microsoft-com:vml" xmlns:wp14="http://schemas.microsoft.com/office/word/2010/wordprocessingDrawing" xmlns:wp="http://schemas.openxmlformats.org/drawingml/2006/wordprocessingDrawing" xmlns:w10="urn:schemas-microsoft-com:office:word" xmlns:w="http://schemas.openxmlformats.org/wordprocessingml/2006/main" xmlns:w14="http://schemas.microsoft.com/office/word/2010/wordml" xmlns:w15="http://schemas.microsoft.com/office/word/2012/wordml" xmlns:w16cid="http://schemas.microsoft.com/office/word/2016/wordml/cid" xmlns:w16se="http://schemas.microsoft.com/office/word/2015/wordml/symex" xmlns:wpg="http://schemas.microsoft.com/office/word/2010/wordprocessingGroup" xmlns:wpi="http://schemas.microsoft.com/office/word/2010/wordprocessingInk" xmlns:wne="http://schemas.microsoft.com/office/word/2006/wordml" xmlns:wps="http://schemas.microsoft.com/office/word/2010/wordprocessingShape" mc:Ignorable="w14 w15 w16se w16cid wp14">
+  <w:abstractNum w:abstractNumId="0" w15:restartNumberingAfterBreak="0">
     <w:nsid w:val="725C0BC9"/>
     <w:multiLevelType w:val="hybridMultilevel"/>
     <w:tmpl w:val="F082542C"/>
@@ -1466,7 +1452,7 @@
       </w:rPr>
     </w:lvl>
   </w:abstractNum>
-  <w:abstractNum w:abstractNumId="1">
+  <w:abstractNum w:abstractNumId="1" w15:restartNumberingAfterBreak="0">
     <w:nsid w:val="79922EA2"/>
     <w:multiLevelType w:val="hybridMultilevel"/>
     <w:tmpl w:val="032AA70A"/>
@@ -1588,7 +1574,7 @@
 </file>
 
 <file path=word/styles.xml><?xml version="1.0" encoding="utf-8"?>
-<w:styles xmlns:mc="http://schemas.openxmlformats.org/markup-compatibility/2006" xmlns:r="http://schemas.openxmlformats.org/officeDocument/2006/relationships" xmlns:w="http://schemas.openxmlformats.org/wordprocessingml/2006/main" xmlns:w14="http://schemas.microsoft.com/office/word/2010/wordml" xmlns:w15="http://schemas.microsoft.com/office/word/2012/wordml" mc:Ignorable="w14 w15">
+<w:styles xmlns:mc="http://schemas.openxmlformats.org/markup-compatibility/2006" xmlns:r="http://schemas.openxmlformats.org/officeDocument/2006/relationships" xmlns:w="http://schemas.openxmlformats.org/wordprocessingml/2006/main" xmlns:w14="http://schemas.microsoft.com/office/word/2010/wordml" xmlns:w15="http://schemas.microsoft.com/office/word/2012/wordml" xmlns:w16cid="http://schemas.microsoft.com/office/word/2016/wordml/cid" xmlns:w16se="http://schemas.microsoft.com/office/word/2015/wordml/symex" mc:Ignorable="w14 w15 w16se w16cid">
   <w:docDefaults>
     <w:rPrDefault>
       <w:rPr>
@@ -1604,7 +1590,7 @@
       </w:pPr>
     </w:pPrDefault>
   </w:docDefaults>
-  <w:latentStyles w:defLockedState="0" w:defUIPriority="99" w:defSemiHidden="0" w:defUnhideWhenUsed="0" w:defQFormat="0" w:count="371">
+  <w:latentStyles w:defLockedState="0" w:defUIPriority="99" w:defSemiHidden="0" w:defUnhideWhenUsed="0" w:defQFormat="0" w:count="375">
     <w:lsdException w:name="Normal" w:uiPriority="0" w:qFormat="1"/>
     <w:lsdException w:name="heading 1" w:uiPriority="9" w:qFormat="1"/>
     <w:lsdException w:name="heading 2" w:semiHidden="1" w:uiPriority="9" w:unhideWhenUsed="1" w:qFormat="1"/>
@@ -1976,6 +1962,10 @@
     <w:lsdException w:name="List Table 5 Dark Accent 6" w:uiPriority="50"/>
     <w:lsdException w:name="List Table 6 Colorful Accent 6" w:uiPriority="51"/>
     <w:lsdException w:name="List Table 7 Colorful Accent 6" w:uiPriority="52"/>
+    <w:lsdException w:name="Mention" w:semiHidden="1" w:unhideWhenUsed="1"/>
+    <w:lsdException w:name="Smart Hyperlink" w:semiHidden="1" w:unhideWhenUsed="1"/>
+    <w:lsdException w:name="Hashtag" w:semiHidden="1" w:unhideWhenUsed="1"/>
+    <w:lsdException w:name="Unresolved Mention" w:semiHidden="1" w:unhideWhenUsed="1"/>
   </w:latentStyles>
   <w:style w:type="paragraph" w:default="1" w:styleId="Normal">
     <w:name w:val="Normal"/>
@@ -2029,7 +2019,6 @@
       <w:spacing w:after="0" w:line="240" w:lineRule="auto"/>
     </w:pPr>
     <w:tblPr>
-      <w:tblInd w:w="0" w:type="dxa"/>
       <w:tblBorders>
         <w:top w:val="single" w:sz="4" w:space="0" w:color="auto"/>
         <w:left w:val="single" w:sz="4" w:space="0" w:color="auto"/>
@@ -2038,12 +2027,6 @@
         <w:insideH w:val="single" w:sz="4" w:space="0" w:color="auto"/>
         <w:insideV w:val="single" w:sz="4" w:space="0" w:color="auto"/>
       </w:tblBorders>
-      <w:tblCellMar>
-        <w:top w:w="0" w:type="dxa"/>
-        <w:left w:w="108" w:type="dxa"/>
-        <w:bottom w:w="0" w:type="dxa"/>
-        <w:right w:w="108" w:type="dxa"/>
-      </w:tblCellMar>
     </w:tblPr>
   </w:style>
   <w:style w:type="paragraph" w:styleId="Header">

</xml_diff>